<commit_message>
modified:   ../doc/advancedEnglish.docx modified:   ../doc/advancedEnglish.html
</commit_message>
<xml_diff>
--- a/doc/advancedEnglish.docx
+++ b/doc/advancedEnglish.docx
@@ -786,7 +786,21 @@
             <w:rStyle w:val="Hyperlink"/>
             <w:rFonts w:ascii="PingFang TC" w:eastAsia="PingFang TC" w:hAnsi="PingFang TC" w:cs="PingFang TC"/>
           </w:rPr>
-          <w:t>https://www.youtube.com/watch?v=x9JLrWijpL4&amp;ab_channel=zaharaEnglish</w:t>
+          <w:t>https://www.youtube.com/watch?v=x9</w:t>
+        </w:r>
+        <w:r>
+          <w:rPr>
+            <w:rStyle w:val="Hyperlink"/>
+            <w:rFonts w:ascii="PingFang TC" w:eastAsia="PingFang TC" w:hAnsi="PingFang TC" w:cs="PingFang TC"/>
+          </w:rPr>
+          <w:t>J</w:t>
+        </w:r>
+        <w:r>
+          <w:rPr>
+            <w:rStyle w:val="Hyperlink"/>
+            <w:rFonts w:ascii="PingFang TC" w:eastAsia="PingFang TC" w:hAnsi="PingFang TC" w:cs="PingFang TC"/>
+          </w:rPr>
+          <w:t>LrWijpL4&amp;ab_channel=zaharaEnglish</w:t>
         </w:r>
       </w:hyperlink>
     </w:p>
@@ -910,7 +924,233 @@
         <w:rPr>
           <w:rFonts w:ascii="PingFang TC" w:eastAsia="PingFang TC" w:hAnsi="PingFang TC" w:cs="PingFang TC"/>
         </w:rPr>
-        <w:t xml:space="preserve">I never thought I’d put it off. (finish) </w:t>
+        <w:t xml:space="preserve">She is trustworthy person who you can turn to. </w:t>
+      </w:r>
+    </w:p>
+    <w:p>
+      <w:pPr>
+        <w:rPr>
+          <w:rFonts w:ascii="PingFang TC" w:eastAsia="PingFang TC" w:hAnsi="PingFang TC" w:cs="PingFang TC"/>
+        </w:rPr>
+      </w:pPr>
+      <w:r>
+        <w:rPr>
+          <w:rFonts w:ascii="PingFang TC" w:eastAsia="PingFang TC" w:hAnsi="PingFang TC" w:cs="PingFang TC"/>
+        </w:rPr>
+        <w:t>I have to put it off (delay)</w:t>
+      </w:r>
+    </w:p>
+    <w:p>
+      <w:pPr>
+        <w:rPr>
+          <w:rFonts w:ascii="PingFang TC" w:eastAsia="PingFang TC" w:hAnsi="PingFang TC" w:cs="PingFang TC"/>
+        </w:rPr>
+      </w:pPr>
+      <w:r>
+        <w:rPr>
+          <w:rFonts w:ascii="PingFang TC" w:eastAsia="PingFang TC" w:hAnsi="PingFang TC" w:cs="PingFang TC"/>
+        </w:rPr>
+        <w:t>I never thought I’d pu</w:t>
+      </w:r>
+      <w:r>
+        <w:rPr>
+          <w:rFonts w:ascii="PingFang TC" w:eastAsia="PingFang TC" w:hAnsi="PingFang TC" w:cs="PingFang TC"/>
+        </w:rPr>
+        <w:t>ll</w:t>
+      </w:r>
+      <w:r>
+        <w:rPr>
+          <w:rFonts w:ascii="PingFang TC" w:eastAsia="PingFang TC" w:hAnsi="PingFang TC" w:cs="PingFang TC"/>
+        </w:rPr>
+        <w:t xml:space="preserve"> it off. (</w:t>
+      </w:r>
+      <w:proofErr w:type="gramStart"/>
+      <w:r>
+        <w:rPr>
+          <w:rFonts w:ascii="PingFang TC" w:eastAsia="PingFang TC" w:hAnsi="PingFang TC" w:cs="PingFang TC"/>
+        </w:rPr>
+        <w:t>finish</w:t>
+      </w:r>
+      <w:proofErr w:type="gramEnd"/>
+      <w:r>
+        <w:rPr>
+          <w:rFonts w:ascii="PingFang TC" w:eastAsia="PingFang TC" w:hAnsi="PingFang TC" w:cs="PingFang TC"/>
+        </w:rPr>
+        <w:t xml:space="preserve"> a difficult job</w:t>
+      </w:r>
+      <w:r>
+        <w:rPr>
+          <w:rFonts w:ascii="PingFang TC" w:eastAsia="PingFang TC" w:hAnsi="PingFang TC" w:cs="PingFang TC"/>
+        </w:rPr>
+        <w:t xml:space="preserve">) </w:t>
+      </w:r>
+    </w:p>
+    <w:p>
+      <w:pPr>
+        <w:rPr>
+          <w:rFonts w:ascii="PingFang TC" w:eastAsia="PingFang TC" w:hAnsi="PingFang TC" w:cs="PingFang TC"/>
+        </w:rPr>
+      </w:pPr>
+    </w:p>
+    <w:p>
+      <w:pPr>
+        <w:rPr>
+          <w:rFonts w:ascii="PingFang TC" w:eastAsia="PingFang TC" w:hAnsi="PingFang TC" w:cs="PingFang TC"/>
+        </w:rPr>
+      </w:pPr>
+    </w:p>
+    <w:p>
+      <w:pPr>
+        <w:rPr>
+          <w:rFonts w:ascii="PingFang TC" w:eastAsia="PingFang TC" w:hAnsi="PingFang TC" w:cs="PingFang TC"/>
+        </w:rPr>
+      </w:pPr>
+    </w:p>
+    <w:p>
+      <w:pPr>
+        <w:rPr>
+          <w:rFonts w:ascii="PingFang TC" w:eastAsia="PingFang TC" w:hAnsi="PingFang TC" w:cs="PingFang TC"/>
+        </w:rPr>
+      </w:pPr>
+      <w:hyperlink r:id="rId11" w:history="1">
+        <w:r>
+          <w:rPr>
+            <w:rStyle w:val="Hyperlink"/>
+            <w:rFonts w:ascii="PingFang TC" w:eastAsia="PingFang TC" w:hAnsi="PingFang TC" w:cs="PingFang TC"/>
+          </w:rPr>
+          <w:t>https://www.youtube.com/watch?v=-4dAXSOR5DI&amp;ab_channel=MaaaxterEnglish%E9%BA%A6%E7%90%AA%E8%8B%B1%E6%96%87</w:t>
+        </w:r>
+      </w:hyperlink>
+    </w:p>
+    <w:p>
+      <w:pPr>
+        <w:rPr>
+          <w:rFonts w:ascii="PingFang TC" w:eastAsia="PingFang TC" w:hAnsi="PingFang TC" w:cs="PingFang TC"/>
+        </w:rPr>
+      </w:pPr>
+      <w:r>
+        <w:rPr>
+          <w:rFonts w:ascii="PingFang TC" w:eastAsia="PingFang TC" w:hAnsi="PingFang TC" w:cs="PingFang TC"/>
+        </w:rPr>
+        <w:t>get short end of the stick. (</w:t>
+      </w:r>
+      <w:r>
+        <w:rPr>
+          <w:rFonts w:ascii="PingFang TC" w:eastAsia="PingFang TC" w:hAnsi="PingFang TC" w:cs="PingFang TC"/>
+        </w:rPr>
+        <w:t>shortcoming)</w:t>
+      </w:r>
+    </w:p>
+    <w:p>
+      <w:pPr>
+        <w:rPr>
+          <w:rFonts w:ascii="PingFang TC" w:eastAsia="PingFang TC" w:hAnsi="PingFang TC" w:cs="PingFang TC"/>
+        </w:rPr>
+      </w:pPr>
+      <w:r>
+        <w:rPr>
+          <w:rFonts w:ascii="PingFang TC" w:eastAsia="PingFang TC" w:hAnsi="PingFang TC" w:cs="PingFang TC"/>
+        </w:rPr>
+        <w:t xml:space="preserve">I felt shortchanged. They shortchanged me at the bar. </w:t>
+      </w:r>
+    </w:p>
+    <w:p>
+      <w:hyperlink r:id="rId12" w:history="1">
+        <w:r>
+          <w:rPr>
+            <w:rStyle w:val="Hyperlink"/>
+          </w:rPr>
+          <w:t>https://www.youtube.com/watch?v=z2CFj11bfvE&amp;ab_channel=MaaaxterEnglish%E9%BA%A6%E7%90%AA%E8%8B%B1%E6%96%87</w:t>
+        </w:r>
+      </w:hyperlink>
+    </w:p>
+    <w:p>
+      <w:pPr>
+        <w:pStyle w:val="ListParagraph"/>
+      </w:pPr>
+    </w:p>
+    <w:p>
+      <w:pPr>
+        <w:pStyle w:val="ListParagraph"/>
+      </w:pPr>
+      <w:r>
+        <w:t xml:space="preserve">he is </w:t>
+      </w:r>
+      <w:proofErr w:type="spellStart"/>
+      <w:r>
+        <w:t>hypercrate</w:t>
+      </w:r>
+      <w:proofErr w:type="spellEnd"/>
+      <w:r>
+        <w:t xml:space="preserve">. </w:t>
+      </w:r>
+    </w:p>
+    <w:p>
+      <w:pPr>
+        <w:pStyle w:val="ListParagraph"/>
+      </w:pPr>
+      <w:r>
+        <w:t xml:space="preserve">He is such a </w:t>
+      </w:r>
+      <w:proofErr w:type="spellStart"/>
+      <w:r>
+        <w:rPr>
+          <w:color w:val="FF0000"/>
+        </w:rPr>
+        <w:t>flakee</w:t>
+      </w:r>
+      <w:proofErr w:type="spellEnd"/>
+      <w:r>
+        <w:t xml:space="preserve">, </w:t>
+      </w:r>
+    </w:p>
+    <w:p>
+      <w:pPr>
+        <w:pStyle w:val="ListParagraph"/>
+      </w:pPr>
+      <w:r>
+        <w:t xml:space="preserve">She should be put in </w:t>
+      </w:r>
+      <w:r>
+        <w:rPr>
+          <w:color w:val="FF0000"/>
+        </w:rPr>
+        <w:t>Loony bin</w:t>
+      </w:r>
+      <w:r>
+        <w:t xml:space="preserve">.  </w:t>
+      </w:r>
+    </w:p>
+    <w:p>
+      <w:pPr>
+        <w:pStyle w:val="ListParagraph"/>
+      </w:pPr>
+      <w:proofErr w:type="spellStart"/>
+      <w:r>
+        <w:t>Spoit</w:t>
+      </w:r>
+      <w:proofErr w:type="spellEnd"/>
+      <w:r>
+        <w:t xml:space="preserve"> brat. </w:t>
+      </w:r>
+    </w:p>
+    <w:p>
+      <w:pPr>
+        <w:pStyle w:val="ListParagraph"/>
+      </w:pPr>
+      <w:r>
+        <w:t>Chink  (ignorant racist</w:t>
+      </w:r>
+      <w:r>
+        <w:t>,  racial slur)</w:t>
+      </w:r>
+    </w:p>
+    <w:p>
+      <w:pPr>
+        <w:pStyle w:val="ListParagraph"/>
+      </w:pPr>
+      <w:r>
+        <w:t>Jerk</w:t>
       </w:r>
     </w:p>
     <w:p>

</xml_diff>

<commit_message>
modified:   ../advancedEnglish.docx modified:   ElderEnglish_YouTubeSpeedx0.75.htm new file:   ElderEnglish_YouTubeSpeedx0.75_sample.htm modified:   index.htm new file:   yt_main_sam.htm
</commit_message>
<xml_diff>
--- a/doc/advancedEnglish.docx
+++ b/doc/advancedEnglish.docx
@@ -422,30 +422,14 @@
       </w:r>
     </w:p>
     <w:p>
-      <w:r>
-        <w:fldChar w:fldCharType="begin"/>
-      </w:r>
-      <w:r>
-        <w:instrText xml:space="preserve"> HYPERLINK "</w:instrText>
-      </w:r>
-      <w:r>
-        <w:instrText>https://www.youtube.com/watch?v=nadawr09CO0&amp;ab_channel=zaharaEnglish</w:instrText>
-      </w:r>
-      <w:r>
-        <w:instrText xml:space="preserve">" </w:instrText>
-      </w:r>
-      <w:r>
-        <w:fldChar w:fldCharType="separate"/>
-      </w:r>
-      <w:r>
-        <w:rPr>
-          <w:rStyle w:val="Hyperlink"/>
-        </w:rPr>
-        <w:t>https://www.youtube.com/watch?v=nadawr09CO0&amp;ab_channel=zaharaEnglish</w:t>
-      </w:r>
-      <w:r>
-        <w:fldChar w:fldCharType="end"/>
-      </w:r>
+      <w:hyperlink r:id="rId9" w:history="1">
+        <w:r>
+          <w:rPr>
+            <w:rStyle w:val="Hyperlink"/>
+          </w:rPr>
+          <w:t>https://www.youtube.com/watch?v=nadawr09CO0&amp;ab_channel=zaharaEnglish</w:t>
+        </w:r>
+      </w:hyperlink>
     </w:p>
     <w:p>
       <w:pPr>
@@ -645,7 +629,7 @@
           <w:rFonts w:ascii="PingFang TC" w:eastAsia="PingFang TC" w:hAnsi="PingFang TC" w:cs="PingFang TC"/>
         </w:rPr>
       </w:pPr>
-      <w:hyperlink r:id="rId9" w:history="1">
+      <w:hyperlink r:id="rId10" w:history="1">
         <w:r>
           <w:rPr>
             <w:rStyle w:val="Hyperlink"/>
@@ -780,27 +764,13 @@
           <w:rFonts w:ascii="PingFang TC" w:eastAsia="PingFang TC" w:hAnsi="PingFang TC" w:cs="PingFang TC"/>
         </w:rPr>
       </w:pPr>
-      <w:hyperlink r:id="rId10" w:history="1">
+      <w:hyperlink r:id="rId11" w:history="1">
         <w:r>
           <w:rPr>
             <w:rStyle w:val="Hyperlink"/>
             <w:rFonts w:ascii="PingFang TC" w:eastAsia="PingFang TC" w:hAnsi="PingFang TC" w:cs="PingFang TC"/>
           </w:rPr>
-          <w:t>https://www.youtube.com/watch?v=x9</w:t>
-        </w:r>
-        <w:r>
-          <w:rPr>
-            <w:rStyle w:val="Hyperlink"/>
-            <w:rFonts w:ascii="PingFang TC" w:eastAsia="PingFang TC" w:hAnsi="PingFang TC" w:cs="PingFang TC"/>
-          </w:rPr>
-          <w:t>J</w:t>
-        </w:r>
-        <w:r>
-          <w:rPr>
-            <w:rStyle w:val="Hyperlink"/>
-            <w:rFonts w:ascii="PingFang TC" w:eastAsia="PingFang TC" w:hAnsi="PingFang TC" w:cs="PingFang TC"/>
-          </w:rPr>
-          <w:t>LrWijpL4&amp;ab_channel=zaharaEnglish</w:t>
+          <w:t>https://www.youtube.com/watch?v=x9JLrWijpL4&amp;ab_channel=zaharaEnglish</w:t>
         </w:r>
       </w:hyperlink>
     </w:p>
@@ -1026,7 +996,7 @@
           <w:rFonts w:ascii="PingFang TC" w:eastAsia="PingFang TC" w:hAnsi="PingFang TC" w:cs="PingFang TC"/>
         </w:rPr>
       </w:pPr>
-      <w:hyperlink r:id="rId11" w:history="1">
+      <w:hyperlink r:id="rId12" w:history="1">
         <w:r>
           <w:rPr>
             <w:rStyle w:val="Hyperlink"/>
@@ -1129,7 +1099,7 @@
           <w:rFonts w:ascii="PingFang TC" w:eastAsia="PingFang TC" w:hAnsi="PingFang TC" w:cs="PingFang TC"/>
         </w:rPr>
       </w:pPr>
-      <w:hyperlink r:id="rId12" w:history="1">
+      <w:hyperlink r:id="rId13" w:history="1">
         <w:r>
           <w:rPr>
             <w:rStyle w:val="Hyperlink"/>
@@ -1172,7 +1142,7 @@
       </w:r>
     </w:p>
     <w:p>
-      <w:hyperlink r:id="rId13" w:history="1">
+      <w:hyperlink r:id="rId14" w:history="1">
         <w:r>
           <w:rPr>
             <w:rStyle w:val="Hyperlink"/>
@@ -1293,6 +1263,482 @@
     <w:p>
       <w:pPr>
         <w:pStyle w:val="ListParagraph"/>
+        <w:ind w:left="0"/>
+      </w:pPr>
+      <w:hyperlink r:id="rId15" w:history="1">
+        <w:r>
+          <w:rPr>
+            <w:rStyle w:val="Hyperlink"/>
+          </w:rPr>
+          <w:t>https://www.youtube.com/watch?v=RMTlMNed_EA&amp;ab_channel=zaharaEnglish</w:t>
+        </w:r>
+      </w:hyperlink>
+    </w:p>
+    <w:p>
+      <w:pPr>
+        <w:pStyle w:val="ListParagraph"/>
+        <w:ind w:left="0"/>
+        <w:rPr>
+          <w:rFonts w:ascii="PingFang TC" w:eastAsia="PingFang TC" w:hAnsi="PingFang TC" w:cs="PingFang TC"/>
+        </w:rPr>
+      </w:pPr>
+      <w:r>
+        <w:rPr>
+          <w:rFonts w:ascii="MS Mincho" w:eastAsia="MS Mincho" w:hAnsi="MS Mincho" w:cs="MS Mincho" w:hint="eastAsia"/>
+        </w:rPr>
+        <w:t>超</w:t>
+      </w:r>
+      <w:r>
+        <w:rPr>
+          <w:rFonts w:ascii="PingFang TC" w:eastAsia="PingFang TC" w:hAnsi="PingFang TC" w:cs="PingFang TC" w:hint="eastAsia"/>
+        </w:rPr>
+        <w:t>级</w:t>
+      </w:r>
+      <w:r>
+        <w:rPr>
+          <w:rFonts w:ascii="MS Mincho" w:eastAsia="MS Mincho" w:hAnsi="MS Mincho" w:cs="MS Mincho" w:hint="eastAsia"/>
+        </w:rPr>
+        <w:t>好用】你一定要会的老外最常用的</w:t>
+      </w:r>
+      <w:r>
+        <w:t>20</w:t>
+      </w:r>
+      <w:r>
+        <w:rPr>
+          <w:rFonts w:ascii="MS Mincho" w:eastAsia="MS Mincho" w:hAnsi="MS Mincho" w:cs="MS Mincho" w:hint="eastAsia"/>
+        </w:rPr>
+        <w:t>句，</w:t>
+      </w:r>
+      <w:r>
+        <w:rPr>
+          <w:rFonts w:ascii="PingFang TC" w:eastAsia="PingFang TC" w:hAnsi="PingFang TC" w:cs="PingFang TC" w:hint="eastAsia"/>
+        </w:rPr>
+        <w:t>轻</w:t>
+      </w:r>
+      <w:r>
+        <w:rPr>
+          <w:rFonts w:ascii="MS Mincho" w:eastAsia="MS Mincho" w:hAnsi="MS Mincho" w:cs="MS Mincho" w:hint="eastAsia"/>
+        </w:rPr>
+        <w:t>松和老外</w:t>
+      </w:r>
+      <w:r>
+        <w:rPr>
+          <w:rFonts w:ascii="PingFang TC" w:eastAsia="PingFang TC" w:hAnsi="PingFang TC" w:cs="PingFang TC" w:hint="eastAsia"/>
+        </w:rPr>
+        <w:t>进</w:t>
+      </w:r>
+      <w:r>
+        <w:rPr>
+          <w:rFonts w:ascii="MS Mincho" w:eastAsia="MS Mincho" w:hAnsi="MS Mincho" w:cs="MS Mincho" w:hint="eastAsia"/>
+        </w:rPr>
+        <w:t>行</w:t>
+      </w:r>
+      <w:r>
+        <w:rPr>
+          <w:rFonts w:ascii="PingFang TC" w:eastAsia="PingFang TC" w:hAnsi="PingFang TC" w:cs="PingFang TC" w:hint="eastAsia"/>
+        </w:rPr>
+        <w:t>闲</w:t>
+      </w:r>
+      <w:r>
+        <w:rPr>
+          <w:rFonts w:ascii="MS Mincho" w:eastAsia="MS Mincho" w:hAnsi="MS Mincho" w:cs="MS Mincho" w:hint="eastAsia"/>
+        </w:rPr>
+        <w:t>聊</w:t>
+      </w:r>
+      <w:r>
+        <w:t xml:space="preserve"> (small talk)</w:t>
+      </w:r>
+      <w:r>
+        <w:rPr>
+          <w:rFonts w:ascii="MS Mincho" w:eastAsia="MS Mincho" w:hAnsi="MS Mincho" w:cs="MS Mincho" w:hint="eastAsia"/>
+        </w:rPr>
+        <w:t>，</w:t>
+      </w:r>
+      <w:proofErr w:type="spellStart"/>
+      <w:r>
+        <w:rPr>
+          <w:rFonts w:ascii="MS Mincho" w:eastAsia="MS Mincho" w:hAnsi="MS Mincho" w:cs="MS Mincho" w:hint="eastAsia"/>
+        </w:rPr>
+        <w:t>随</w:t>
+      </w:r>
+      <w:r>
+        <w:rPr>
+          <w:rFonts w:ascii="PingFang TC" w:eastAsia="PingFang TC" w:hAnsi="PingFang TC" w:cs="PingFang TC" w:hint="eastAsia"/>
+        </w:rPr>
+        <w:t>时</w:t>
+      </w:r>
+      <w:r>
+        <w:rPr>
+          <w:rFonts w:ascii="MS Mincho" w:eastAsia="MS Mincho" w:hAnsi="MS Mincho" w:cs="MS Mincho" w:hint="eastAsia"/>
+        </w:rPr>
+        <w:t>能用｜地道</w:t>
+      </w:r>
+      <w:proofErr w:type="spellEnd"/>
+      <w:r>
+        <w:t xml:space="preserve"> </w:t>
+      </w:r>
+      <w:proofErr w:type="spellStart"/>
+      <w:r>
+        <w:rPr>
+          <w:rFonts w:ascii="MS Mincho" w:eastAsia="MS Mincho" w:hAnsi="MS Mincho" w:cs="MS Mincho" w:hint="eastAsia"/>
+        </w:rPr>
+        <w:t>英</w:t>
+      </w:r>
+      <w:r>
+        <w:rPr>
+          <w:rFonts w:ascii="PingFang TC" w:eastAsia="PingFang TC" w:hAnsi="PingFang TC" w:cs="PingFang TC" w:hint="eastAsia"/>
+        </w:rPr>
+        <w:t>语</w:t>
+      </w:r>
+      <w:r>
+        <w:rPr>
+          <w:rFonts w:ascii="MS Mincho" w:eastAsia="MS Mincho" w:hAnsi="MS Mincho" w:cs="MS Mincho" w:hint="eastAsia"/>
+        </w:rPr>
+        <w:t>口</w:t>
+      </w:r>
+      <w:r>
+        <w:rPr>
+          <w:rFonts w:ascii="PingFang TC" w:eastAsia="PingFang TC" w:hAnsi="PingFang TC" w:cs="PingFang TC" w:hint="eastAsia"/>
+        </w:rPr>
+        <w:t>语</w:t>
+      </w:r>
+      <w:r>
+        <w:rPr>
+          <w:rFonts w:ascii="MS Mincho" w:eastAsia="MS Mincho" w:hAnsi="MS Mincho" w:cs="MS Mincho" w:hint="eastAsia"/>
+        </w:rPr>
+        <w:t>｜</w:t>
+      </w:r>
+      <w:r>
+        <w:t>small</w:t>
+      </w:r>
+      <w:proofErr w:type="spellEnd"/>
+      <w:r>
+        <w:t xml:space="preserve"> </w:t>
+      </w:r>
+      <w:proofErr w:type="spellStart"/>
+      <w:r>
+        <w:t>talk</w:t>
+      </w:r>
+      <w:r>
+        <w:rPr>
+          <w:rFonts w:ascii="MS Mincho" w:eastAsia="MS Mincho" w:hAnsi="MS Mincho" w:cs="MS Mincho" w:hint="eastAsia"/>
+        </w:rPr>
+        <w:t>｜</w:t>
+      </w:r>
+      <w:r>
+        <w:t>phrases</w:t>
+      </w:r>
+      <w:proofErr w:type="spellEnd"/>
+      <w:r>
+        <w:t xml:space="preserve"> in </w:t>
+      </w:r>
+      <w:proofErr w:type="spellStart"/>
+      <w:r>
+        <w:t>English</w:t>
+      </w:r>
+      <w:r>
+        <w:rPr>
+          <w:rFonts w:ascii="MS Mincho" w:eastAsia="MS Mincho" w:hAnsi="MS Mincho" w:cs="MS Mincho" w:hint="eastAsia"/>
+        </w:rPr>
+        <w:t>｜生活</w:t>
+      </w:r>
+      <w:proofErr w:type="spellEnd"/>
+      <w:r>
+        <w:t xml:space="preserve"> </w:t>
+      </w:r>
+      <w:proofErr w:type="spellStart"/>
+      <w:r>
+        <w:rPr>
+          <w:rFonts w:ascii="MS Mincho" w:eastAsia="MS Mincho" w:hAnsi="MS Mincho" w:cs="MS Mincho" w:hint="eastAsia"/>
+        </w:rPr>
+        <w:t>英</w:t>
+      </w:r>
+      <w:r>
+        <w:rPr>
+          <w:rFonts w:ascii="PingFang TC" w:eastAsia="PingFang TC" w:hAnsi="PingFang TC" w:cs="PingFang TC" w:hint="eastAsia"/>
+        </w:rPr>
+        <w:t>语</w:t>
+      </w:r>
+      <w:r>
+        <w:rPr>
+          <w:rFonts w:ascii="MS Mincho" w:eastAsia="MS Mincho" w:hAnsi="MS Mincho" w:cs="MS Mincho" w:hint="eastAsia"/>
+        </w:rPr>
+        <w:t>口</w:t>
+      </w:r>
+      <w:r>
+        <w:rPr>
+          <w:rFonts w:ascii="PingFang TC" w:eastAsia="PingFang TC" w:hAnsi="PingFang TC" w:cs="PingFang TC" w:hint="eastAsia"/>
+        </w:rPr>
+        <w:t>语</w:t>
+      </w:r>
+      <w:proofErr w:type="spellEnd"/>
+    </w:p>
+    <w:p>
+      <w:pPr>
+        <w:pStyle w:val="ListParagraph"/>
+        <w:ind w:left="0"/>
+        <w:rPr>
+          <w:rFonts w:ascii="PingFang TC" w:eastAsia="PingFang TC" w:hAnsi="PingFang TC" w:cs="PingFang TC"/>
+        </w:rPr>
+      </w:pPr>
+    </w:p>
+    <w:p>
+      <w:pPr>
+        <w:pStyle w:val="ListParagraph"/>
+        <w:ind w:left="0"/>
+        <w:rPr>
+          <w:rFonts w:ascii="PingFang TC" w:eastAsia="PingFang TC" w:hAnsi="PingFang TC" w:cs="PingFang TC"/>
+        </w:rPr>
+      </w:pPr>
+      <w:r>
+        <w:rPr>
+          <w:rFonts w:ascii="PingFang TC" w:eastAsia="PingFang TC" w:hAnsi="PingFang TC" w:cs="PingFang TC"/>
+        </w:rPr>
+        <w:t xml:space="preserve">Long time no see. </w:t>
+      </w:r>
+    </w:p>
+    <w:p>
+      <w:pPr>
+        <w:pStyle w:val="ListParagraph"/>
+        <w:ind w:left="0"/>
+        <w:rPr>
+          <w:rFonts w:ascii="PingFang TC" w:eastAsia="PingFang TC" w:hAnsi="PingFang TC" w:cs="PingFang TC"/>
+        </w:rPr>
+      </w:pPr>
+      <w:r>
+        <w:rPr>
+          <w:rFonts w:ascii="PingFang TC" w:eastAsia="PingFang TC" w:hAnsi="PingFang TC" w:cs="PingFang TC"/>
+        </w:rPr>
+        <w:t>What’s new?</w:t>
+      </w:r>
+    </w:p>
+    <w:p>
+      <w:pPr>
+        <w:pStyle w:val="ListParagraph"/>
+        <w:ind w:left="0"/>
+        <w:rPr>
+          <w:rFonts w:ascii="PingFang TC" w:eastAsia="PingFang TC" w:hAnsi="PingFang TC" w:cs="PingFang TC"/>
+        </w:rPr>
+      </w:pPr>
+      <w:r>
+        <w:rPr>
+          <w:rFonts w:ascii="PingFang TC" w:eastAsia="PingFang TC" w:hAnsi="PingFang TC" w:cs="PingFang TC"/>
+        </w:rPr>
+        <w:t>Nothing special. Same old same old.</w:t>
+      </w:r>
+    </w:p>
+    <w:p>
+      <w:pPr>
+        <w:pStyle w:val="ListParagraph"/>
+        <w:ind w:left="0"/>
+        <w:rPr>
+          <w:rFonts w:ascii="PingFang TC" w:eastAsia="PingFang TC" w:hAnsi="PingFang TC" w:cs="PingFang TC"/>
+        </w:rPr>
+      </w:pPr>
+      <w:r>
+        <w:rPr>
+          <w:rFonts w:ascii="PingFang TC" w:eastAsia="PingFang TC" w:hAnsi="PingFang TC" w:cs="PingFang TC"/>
+        </w:rPr>
+        <w:t>What have you been up to? (</w:t>
+      </w:r>
+      <w:proofErr w:type="spellStart"/>
+      <w:proofErr w:type="gramStart"/>
+      <w:r>
+        <w:rPr>
+          <w:rFonts w:ascii="PingFang TC" w:eastAsia="PingFang TC" w:hAnsi="PingFang TC" w:cs="PingFang TC"/>
+        </w:rPr>
+        <w:t>whadav</w:t>
+      </w:r>
+      <w:proofErr w:type="spellEnd"/>
+      <w:proofErr w:type="gramEnd"/>
+      <w:r>
+        <w:rPr>
+          <w:rFonts w:ascii="PingFang TC" w:eastAsia="PingFang TC" w:hAnsi="PingFang TC" w:cs="PingFang TC"/>
+        </w:rPr>
+        <w:t xml:space="preserve"> u ben </w:t>
+      </w:r>
+      <w:proofErr w:type="spellStart"/>
+      <w:r>
+        <w:rPr>
+          <w:rFonts w:ascii="PingFang TC" w:eastAsia="PingFang TC" w:hAnsi="PingFang TC" w:cs="PingFang TC"/>
+        </w:rPr>
+        <w:t>upto</w:t>
+      </w:r>
+      <w:proofErr w:type="spellEnd"/>
+      <w:r>
+        <w:rPr>
+          <w:rFonts w:ascii="PingFang TC" w:eastAsia="PingFang TC" w:hAnsi="PingFang TC" w:cs="PingFang TC"/>
+        </w:rPr>
+        <w:t>?)</w:t>
+      </w:r>
+    </w:p>
+    <w:p>
+      <w:pPr>
+        <w:pStyle w:val="ListParagraph"/>
+        <w:ind w:left="0"/>
+        <w:rPr>
+          <w:rFonts w:ascii="PingFang TC" w:eastAsia="PingFang TC" w:hAnsi="PingFang TC" w:cs="PingFang TC"/>
+        </w:rPr>
+      </w:pPr>
+      <w:r>
+        <w:rPr>
+          <w:rFonts w:ascii="PingFang TC" w:eastAsia="PingFang TC" w:hAnsi="PingFang TC" w:cs="PingFang TC"/>
+        </w:rPr>
+        <w:t>Enough about me, how about you?</w:t>
+      </w:r>
+    </w:p>
+    <w:p>
+      <w:pPr>
+        <w:pStyle w:val="ListParagraph"/>
+        <w:ind w:left="0"/>
+        <w:rPr>
+          <w:rFonts w:ascii="PingFang TC" w:eastAsia="PingFang TC" w:hAnsi="PingFang TC" w:cs="PingFang TC"/>
+        </w:rPr>
+      </w:pPr>
+      <w:r>
+        <w:rPr>
+          <w:rFonts w:ascii="PingFang TC" w:eastAsia="PingFang TC" w:hAnsi="PingFang TC" w:cs="PingFang TC"/>
+        </w:rPr>
+        <w:t>What are you up to this weekend?</w:t>
+      </w:r>
+    </w:p>
+    <w:p>
+      <w:pPr>
+        <w:pStyle w:val="ListParagraph"/>
+        <w:ind w:left="0"/>
+        <w:rPr>
+          <w:rFonts w:ascii="PingFang TC" w:eastAsia="PingFang TC" w:hAnsi="PingFang TC" w:cs="PingFang TC"/>
+        </w:rPr>
+      </w:pPr>
+      <w:r>
+        <w:rPr>
+          <w:rFonts w:ascii="PingFang TC" w:eastAsia="PingFang TC" w:hAnsi="PingFang TC" w:cs="PingFang TC"/>
+        </w:rPr>
+        <w:t xml:space="preserve">Keeping busy. </w:t>
+      </w:r>
+    </w:p>
+    <w:p>
+      <w:pPr>
+        <w:pStyle w:val="ListParagraph"/>
+        <w:ind w:left="0"/>
+        <w:rPr>
+          <w:rFonts w:ascii="PingFang TC" w:eastAsia="PingFang TC" w:hAnsi="PingFang TC" w:cs="PingFang TC"/>
+        </w:rPr>
+      </w:pPr>
+      <w:r>
+        <w:rPr>
+          <w:rFonts w:ascii="PingFang TC" w:eastAsia="PingFang TC" w:hAnsi="PingFang TC" w:cs="PingFang TC"/>
+        </w:rPr>
+        <w:t xml:space="preserve">Not a lot, </w:t>
+      </w:r>
+      <w:proofErr w:type="gramStart"/>
+      <w:r>
+        <w:rPr>
+          <w:rFonts w:ascii="PingFang TC" w:eastAsia="PingFang TC" w:hAnsi="PingFang TC" w:cs="PingFang TC"/>
+        </w:rPr>
+        <w:t>Just</w:t>
+      </w:r>
+      <w:proofErr w:type="gramEnd"/>
+      <w:r>
+        <w:rPr>
+          <w:rFonts w:ascii="PingFang TC" w:eastAsia="PingFang TC" w:hAnsi="PingFang TC" w:cs="PingFang TC"/>
+        </w:rPr>
+        <w:t xml:space="preserve"> chill out. (relax)</w:t>
+      </w:r>
+    </w:p>
+    <w:p>
+      <w:pPr>
+        <w:pStyle w:val="ListParagraph"/>
+        <w:ind w:left="0"/>
+        <w:rPr>
+          <w:rFonts w:ascii="PingFang TC" w:eastAsia="PingFang TC" w:hAnsi="PingFang TC" w:cs="PingFang TC"/>
+        </w:rPr>
+      </w:pPr>
+      <w:r>
+        <w:rPr>
+          <w:rFonts w:ascii="PingFang TC" w:eastAsia="PingFang TC" w:hAnsi="PingFang TC" w:cs="PingFang TC"/>
+        </w:rPr>
+        <w:t>I need get some water.</w:t>
+      </w:r>
+    </w:p>
+    <w:p>
+      <w:pPr>
+        <w:pStyle w:val="ListParagraph"/>
+        <w:ind w:left="0"/>
+        <w:rPr>
+          <w:rFonts w:ascii="PingFang TC" w:eastAsia="PingFang TC" w:hAnsi="PingFang TC" w:cs="PingFang TC"/>
+        </w:rPr>
+      </w:pPr>
+      <w:r>
+        <w:rPr>
+          <w:rFonts w:ascii="PingFang TC" w:eastAsia="PingFang TC" w:hAnsi="PingFang TC" w:cs="PingFang TC"/>
+        </w:rPr>
+        <w:t>Catch you later. (</w:t>
+      </w:r>
+      <w:proofErr w:type="gramStart"/>
+      <w:r>
+        <w:rPr>
+          <w:rFonts w:ascii="PingFang TC" w:eastAsia="PingFang TC" w:hAnsi="PingFang TC" w:cs="PingFang TC"/>
+        </w:rPr>
+        <w:t>see</w:t>
+      </w:r>
+      <w:proofErr w:type="gramEnd"/>
+      <w:r>
+        <w:rPr>
+          <w:rFonts w:ascii="PingFang TC" w:eastAsia="PingFang TC" w:hAnsi="PingFang TC" w:cs="PingFang TC"/>
+        </w:rPr>
+        <w:t xml:space="preserve"> you later)</w:t>
+      </w:r>
+    </w:p>
+    <w:p>
+      <w:pPr>
+        <w:pStyle w:val="ListParagraph"/>
+        <w:ind w:left="0"/>
+        <w:rPr>
+          <w:rFonts w:ascii="PingFang TC" w:eastAsia="PingFang TC" w:hAnsi="PingFang TC" w:cs="PingFang TC"/>
+        </w:rPr>
+      </w:pPr>
+      <w:r>
+        <w:rPr>
+          <w:rFonts w:ascii="PingFang TC" w:eastAsia="PingFang TC" w:hAnsi="PingFang TC" w:cs="PingFang TC"/>
+        </w:rPr>
+        <w:t xml:space="preserve">If you don’t mind me asking. How much is it. </w:t>
+      </w:r>
+    </w:p>
+    <w:p>
+      <w:pPr>
+        <w:pStyle w:val="ListParagraph"/>
+        <w:ind w:left="0"/>
+        <w:rPr>
+          <w:rFonts w:ascii="PingFang TC" w:eastAsia="PingFang TC" w:hAnsi="PingFang TC" w:cs="PingFang TC"/>
+        </w:rPr>
+      </w:pPr>
+      <w:r>
+        <w:rPr>
+          <w:rFonts w:ascii="PingFang TC" w:eastAsia="PingFang TC" w:hAnsi="PingFang TC" w:cs="PingFang TC"/>
+        </w:rPr>
+        <w:t xml:space="preserve">I should pop into their store someday. </w:t>
+      </w:r>
+    </w:p>
+    <w:p>
+      <w:pPr>
+        <w:pStyle w:val="ListParagraph"/>
+        <w:ind w:left="0"/>
+        <w:rPr>
+          <w:rFonts w:ascii="PingFang TC" w:eastAsia="PingFang TC" w:hAnsi="PingFang TC" w:cs="PingFang TC"/>
+        </w:rPr>
+      </w:pPr>
+      <w:r>
+        <w:rPr>
+          <w:rFonts w:ascii="PingFang TC" w:eastAsia="PingFang TC" w:hAnsi="PingFang TC" w:cs="PingFang TC"/>
+        </w:rPr>
+        <w:t xml:space="preserve">It’s really </w:t>
+      </w:r>
+    </w:p>
+    <w:p>
+      <w:pPr>
+        <w:pStyle w:val="ListParagraph"/>
+        <w:ind w:left="0"/>
       </w:pPr>
     </w:p>
     <w:p>

</xml_diff>